<commit_message>
Initial work for map generation - tile placing and logic to create biomes.
</commit_message>
<xml_diff>
--- a/Game/Design document - CyberFTL.docx
+++ b/Game/Design document - CyberFTL.docx
@@ -23,7 +23,29 @@
           <w:szCs w:val="40"/>
           <w:u w:val="single"/>
         </w:rPr>
-        <w:t>Design document: Mecha-FTL / roguelike</w:t>
+        <w:t xml:space="preserve">Design document: </w:t>
+      </w:r>
+      <w:proofErr w:type="spellStart"/>
+      <w:r>
+        <w:rPr>
+          <w:b/>
+          <w:bCs/>
+          <w:sz w:val="40"/>
+          <w:szCs w:val="40"/>
+          <w:u w:val="single"/>
+        </w:rPr>
+        <w:t>Mecha</w:t>
+      </w:r>
+      <w:proofErr w:type="spellEnd"/>
+      <w:r>
+        <w:rPr>
+          <w:b/>
+          <w:bCs/>
+          <w:sz w:val="40"/>
+          <w:szCs w:val="40"/>
+          <w:u w:val="single"/>
+        </w:rPr>
+        <w:t>-FTL / roguelike</w:t>
       </w:r>
       <w:r>
         <w:rPr>
@@ -43,7 +65,29 @@
           <w:szCs w:val="40"/>
           <w:u w:val="single"/>
         </w:rPr>
-        <w:t xml:space="preserve"> Cyberstorm </w:t>
+        <w:t xml:space="preserve"> </w:t>
+      </w:r>
+      <w:proofErr w:type="spellStart"/>
+      <w:r>
+        <w:rPr>
+          <w:b/>
+          <w:bCs/>
+          <w:sz w:val="40"/>
+          <w:szCs w:val="40"/>
+          <w:u w:val="single"/>
+        </w:rPr>
+        <w:t>Cyberstorm</w:t>
+      </w:r>
+      <w:proofErr w:type="spellEnd"/>
+      <w:r>
+        <w:rPr>
+          <w:b/>
+          <w:bCs/>
+          <w:sz w:val="40"/>
+          <w:szCs w:val="40"/>
+          <w:u w:val="single"/>
+        </w:rPr>
+        <w:t xml:space="preserve"> </w:t>
       </w:r>
       <w:bookmarkStart w:id="0" w:name="_Toc369274927"/>
       <w:bookmarkStart w:id="1" w:name="_Toc369370365"/>
@@ -2733,7 +2777,15 @@
         <w:spacing w:after="120" w:line="240" w:lineRule="auto"/>
       </w:pPr>
       <w:r>
-        <w:t>FTL’s strategic map, just a bit more detailed with shorter &amp; simpler version of Cyberstorm’s turn-based hex map tactical mech battles, all in the rogue</w:t>
+        <w:t xml:space="preserve">FTL’s strategic map, just a bit more detailed with shorter &amp; simpler version of </w:t>
+      </w:r>
+      <w:proofErr w:type="spellStart"/>
+      <w:r>
+        <w:t>Cyberstorm’s</w:t>
+      </w:r>
+      <w:proofErr w:type="spellEnd"/>
+      <w:r>
+        <w:t xml:space="preserve"> turn-based hex map tactical mech battles, all in the rogue</w:t>
       </w:r>
       <w:r>
         <w:t>-</w:t>
@@ -2827,12 +2879,7 @@
         <w:t xml:space="preserve">The general feel of the game is colorful &amp; cartoony at the beginning, and becoming more sedate as the goes on. </w:t>
       </w:r>
       <w:r>
-        <w:t xml:space="preserve">The general feel is of mostly a wilderness, with areas of habitation few and far between, and mostly war-torn and ragged – both buildings and mechs. Vibrant colors in the wilder areas and for the giant monsters, muted and tarnished for civilization &amp; intelligent enemies. The player represents a group of deserters leaving the war after tiring from it, and the game should represent their POV – battles </w:t>
-      </w:r>
-      <w:bookmarkStart w:id="6" w:name="_GoBack"/>
-      <w:bookmarkEnd w:id="6"/>
-      <w:r>
-        <w:t xml:space="preserve">should not appear to be exciting, but scary and leaving the player with a feeling that he’s not better off afterwards, even if loot-wise he is. </w:t>
+        <w:t xml:space="preserve">The general feel is of mostly a wilderness, with areas of habitation few and far between, and mostly war-torn and ragged – both buildings and mechs. Vibrant colors in the wilder areas and for the giant monsters, muted and tarnished for civilization &amp; intelligent enemies. The player represents a group of deserters leaving the war after tiring from it, and the game should represent their POV – battles should not appear to be exciting, but scary and leaving the player with a feeling that he’s not better off afterwards, even if loot-wise he is. </w:t>
       </w:r>
     </w:p>
     <w:p>
@@ -2846,16 +2893,16 @@
       <w:r>
         <w:br/>
       </w:r>
-      <w:bookmarkStart w:id="7" w:name="_Toc369370366"/>
-      <w:bookmarkStart w:id="8" w:name="_Toc381878750"/>
+      <w:bookmarkStart w:id="6" w:name="_Toc369370366"/>
+      <w:bookmarkStart w:id="7" w:name="_Toc381878750"/>
       <w:r>
         <w:rPr>
           <w:rStyle w:val="Heading1Char"/>
         </w:rPr>
         <w:t>Strategic Gameplay</w:t>
       </w:r>
+      <w:bookmarkEnd w:id="6"/>
       <w:bookmarkEnd w:id="7"/>
-      <w:bookmarkEnd w:id="8"/>
     </w:p>
     <w:p>
       <w:pPr>
@@ -2865,25 +2912,41 @@
           <w:rStyle w:val="Heading2Char"/>
         </w:rPr>
       </w:pPr>
-      <w:bookmarkStart w:id="9" w:name="_Toc381878751"/>
+      <w:bookmarkStart w:id="8" w:name="_Toc381878751"/>
       <w:r>
         <w:rPr>
           <w:rStyle w:val="Heading2Char"/>
         </w:rPr>
         <w:t>Strategic map</w:t>
       </w:r>
+      <w:bookmarkEnd w:id="8"/>
+    </w:p>
+    <w:p>
+      <w:pPr>
+        <w:spacing w:after="120" w:line="240" w:lineRule="auto"/>
+      </w:pPr>
+      <w:r>
+        <w:t>R</w:t>
+      </w:r>
+      <w:r>
+        <w:t xml:space="preserve">andomly generated at the beginning of each game, of different biomes containing randomly placed bases of different factions. The goal is to get to the only spaceport, on the other side of the map, to escape the planet. </w:t>
+      </w:r>
+    </w:p>
+    <w:p>
+      <w:pPr>
+        <w:pStyle w:val="Heading2"/>
+      </w:pPr>
+      <w:r>
+        <w:lastRenderedPageBreak/>
+        <w:t>Generating the map</w:t>
+      </w:r>
+    </w:p>
+    <w:p>
+      <w:r>
+        <w:t xml:space="preserve">Split the map into several cells – each cell is an area, with a single event in it. Cell separation can be done using cell automata, for example. </w:t>
+      </w:r>
+      <w:bookmarkStart w:id="9" w:name="_GoBack"/>
       <w:bookmarkEnd w:id="9"/>
-    </w:p>
-    <w:p>
-      <w:pPr>
-        <w:spacing w:after="120" w:line="240" w:lineRule="auto"/>
-      </w:pPr>
-      <w:r>
-        <w:t>R</w:t>
-      </w:r>
-      <w:r>
-        <w:t xml:space="preserve">andomly generated at the beginning of each game, of different biomes containing randomly placed bases of different factions. The goal is to get to the only spaceport, on the other side of the map, to escape the planet. </w:t>
-      </w:r>
     </w:p>
     <w:p>
       <w:pPr>
@@ -2926,7 +2989,6 @@
         <w:spacing w:after="120" w:line="240" w:lineRule="auto"/>
       </w:pPr>
       <w:r>
-        <w:lastRenderedPageBreak/>
         <w:t>TBA – enemy</w:t>
       </w:r>
       <w:r>
@@ -3153,6 +3215,7 @@
       </w:pPr>
       <w:bookmarkStart w:id="14" w:name="_Toc381878756"/>
       <w:r>
+        <w:lastRenderedPageBreak/>
         <w:t>After battle reports</w:t>
       </w:r>
       <w:bookmarkEnd w:id="14"/>
@@ -3199,9 +3262,6 @@
       </w:r>
       <w:r>
         <w:br/>
-      </w:r>
-      <w:r>
-        <w:lastRenderedPageBreak/>
         <w:t xml:space="preserve">There’ll also be a damage report to the player’s units. If enemy mechs escaped the difficulty of future encounters will be increased. </w:t>
       </w:r>
     </w:p>
@@ -3247,9 +3307,11 @@
       <w:r>
         <w:t xml:space="preserve">Some random events may contain lasting consequences, which will be referenced by name by random encounters later on. For example, significant victories will result in messages such as "So, (player's name), you're the one who destroyed our patrol in The Marshes of </w:t>
       </w:r>
+      <w:proofErr w:type="spellStart"/>
       <w:r>
         <w:t>Whateverville</w:t>
       </w:r>
+      <w:proofErr w:type="spellEnd"/>
       <w:r>
         <w:t xml:space="preserve">." This will serve to increase player's involvement in the game, through the feeling of a living, reacting world. </w:t>
       </w:r>
@@ -3405,6 +3467,7 @@
         <w:rPr>
           <w:rStyle w:val="Heading2Char"/>
         </w:rPr>
+        <w:lastRenderedPageBreak/>
         <w:t>Terrain types</w:t>
       </w:r>
       <w:r>
@@ -3457,7 +3520,6 @@
         <w:spacing w:after="120" w:line="240" w:lineRule="auto"/>
       </w:pPr>
       <w:r>
-        <w:lastRenderedPageBreak/>
         <w:t>Desert – hot (more weapon heat), with dunes (height bonus, block LOS, high movement cost</w:t>
       </w:r>
       <w:r>
@@ -3638,6 +3700,7 @@
       </w:pPr>
       <w:bookmarkStart w:id="27" w:name="_Toc381878768"/>
       <w:r>
+        <w:lastRenderedPageBreak/>
         <w:t>Movement</w:t>
       </w:r>
       <w:bookmarkEnd w:id="27"/>
@@ -3678,11 +3741,7 @@
         <w:t>s</w:t>
       </w:r>
       <w:r>
-        <w:t xml:space="preserve"> &amp; amount </w:t>
-      </w:r>
-      <w:r>
-        <w:lastRenderedPageBreak/>
-        <w:t xml:space="preserve">both mechs moved. Chances are displayed to player only as good / medium </w:t>
+        <w:t xml:space="preserve"> &amp; amount both mechs moved. Chances are displayed to player only as good / medium </w:t>
       </w:r>
       <w:r>
         <w:t xml:space="preserve">/ </w:t>
@@ -3719,8 +3778,13 @@
         <w:t>s of equal</w:t>
       </w:r>
       <w:r>
-        <w:t xml:space="preserve"> size before being destroyed:</w:t>
-      </w:r>
+        <w:t xml:space="preserve"> size before being destroyed</w:t>
+      </w:r>
+      <w:proofErr w:type="gramStart"/>
+      <w:r>
+        <w:t>:</w:t>
+      </w:r>
+      <w:proofErr w:type="gramEnd"/>
       <w:r>
         <w:br/>
         <w:t xml:space="preserve">Its shields can take ~2 </w:t>
@@ -3905,6 +3969,7 @@
         <w:spacing w:after="120" w:line="240" w:lineRule="auto"/>
       </w:pPr>
       <w:r>
+        <w:lastRenderedPageBreak/>
         <w:t xml:space="preserve">Infantry / Tanks /Artillery – enemy light units. </w:t>
       </w:r>
     </w:p>
@@ -3976,11 +4041,7 @@
         <w:t>(unless mentioned otherwise</w:t>
       </w:r>
       <w:r>
-        <w:t xml:space="preserve">, all variants have one less weapon </w:t>
-      </w:r>
-      <w:r>
-        <w:lastRenderedPageBreak/>
-        <w:t>slot)</w:t>
+        <w:t>, all variants have one less weapon slot)</w:t>
       </w:r>
       <w:r>
         <w:t>.</w:t>
@@ -4312,6 +4373,9 @@
       </w:r>
       <w:r>
         <w:br/>
+      </w:r>
+      <w:r>
+        <w:lastRenderedPageBreak/>
         <w:t>(Do we want a wider variety of weapons that will be harder to learn, but will give each playthrough a more unique feel?)</w:t>
       </w:r>
     </w:p>
@@ -4330,8 +4394,13 @@
           <w:szCs w:val="26"/>
         </w:rPr>
       </w:pPr>
-      <w:r>
-        <w:t xml:space="preserve">direct fire, EMP / </w:t>
+      <w:proofErr w:type="gramStart"/>
+      <w:r>
+        <w:t>direct</w:t>
+      </w:r>
+      <w:proofErr w:type="gramEnd"/>
+      <w:r>
+        <w:t xml:space="preserve"> fire, EMP / </w:t>
       </w:r>
       <w:r>
         <w:t>physical</w:t>
@@ -4404,7 +4473,6 @@
         </w:rPr>
       </w:pPr>
       <w:r>
-        <w:lastRenderedPageBreak/>
         <w:t>Drones – can be released from mechs for simple defend / hunt-kill missions. Indirect fire, homing, stay for a couple of turns. Functions - Laser / Missile damage, missile interception, me</w:t>
       </w:r>
       <w:r>
@@ -4644,7 +4712,7 @@
 
 <file path=word/numbering.xml><?xml version="1.0" encoding="utf-8"?>
 <w:numbering xmlns:wpc="http://schemas.microsoft.com/office/word/2010/wordprocessingCanvas" xmlns:mc="http://schemas.openxmlformats.org/markup-compatibility/2006" xmlns:o="urn:schemas-microsoft-com:office:office" xmlns:r="http://schemas.openxmlformats.org/officeDocument/2006/relationships" xmlns:m="http://schemas.openxmlformats.org/officeDocument/2006/math" xmlns:v="urn:schemas-microsoft-com:vml" xmlns:wp14="http://schemas.microsoft.com/office/word/2010/wordprocessingDrawing" xmlns:wp="http://schemas.openxmlformats.org/drawingml/2006/wordprocessingDrawing" xmlns:w10="urn:schemas-microsoft-com:office:word" xmlns:w="http://schemas.openxmlformats.org/wordprocessingml/2006/main" xmlns:w14="http://schemas.microsoft.com/office/word/2010/wordml" xmlns:w15="http://schemas.microsoft.com/office/word/2012/wordml" xmlns:wpg="http://schemas.microsoft.com/office/word/2010/wordprocessingGroup" xmlns:wpi="http://schemas.microsoft.com/office/word/2010/wordprocessingInk" xmlns:wne="http://schemas.microsoft.com/office/word/2006/wordml" xmlns:wps="http://schemas.microsoft.com/office/word/2010/wordprocessingShape" mc:Ignorable="w14 w15 wp14">
-  <w:abstractNum w:abstractNumId="0">
+  <w:abstractNum w:abstractNumId="0" w15:restartNumberingAfterBreak="0">
     <w:nsid w:val="033D6021"/>
     <w:multiLevelType w:val="hybridMultilevel"/>
     <w:tmpl w:val="3D6E1A6A"/>
@@ -4757,7 +4825,7 @@
       </w:rPr>
     </w:lvl>
   </w:abstractNum>
-  <w:abstractNum w:abstractNumId="1">
+  <w:abstractNum w:abstractNumId="1" w15:restartNumberingAfterBreak="0">
     <w:nsid w:val="04026E6D"/>
     <w:multiLevelType w:val="hybridMultilevel"/>
     <w:tmpl w:val="145695F8"/>
@@ -4870,7 +4938,7 @@
       </w:rPr>
     </w:lvl>
   </w:abstractNum>
-  <w:abstractNum w:abstractNumId="2">
+  <w:abstractNum w:abstractNumId="2" w15:restartNumberingAfterBreak="0">
     <w:nsid w:val="06CB5199"/>
     <w:multiLevelType w:val="hybridMultilevel"/>
     <w:tmpl w:val="4EB4DAD4"/>
@@ -4983,7 +5051,7 @@
       </w:rPr>
     </w:lvl>
   </w:abstractNum>
-  <w:abstractNum w:abstractNumId="3">
+  <w:abstractNum w:abstractNumId="3" w15:restartNumberingAfterBreak="0">
     <w:nsid w:val="0CB405CC"/>
     <w:multiLevelType w:val="hybridMultilevel"/>
     <w:tmpl w:val="053E546C"/>
@@ -5096,7 +5164,7 @@
       </w:rPr>
     </w:lvl>
   </w:abstractNum>
-  <w:abstractNum w:abstractNumId="4">
+  <w:abstractNum w:abstractNumId="4" w15:restartNumberingAfterBreak="0">
     <w:nsid w:val="1E265377"/>
     <w:multiLevelType w:val="hybridMultilevel"/>
     <w:tmpl w:val="3FDA1082"/>
@@ -5209,7 +5277,7 @@
       </w:rPr>
     </w:lvl>
   </w:abstractNum>
-  <w:abstractNum w:abstractNumId="5">
+  <w:abstractNum w:abstractNumId="5" w15:restartNumberingAfterBreak="0">
     <w:nsid w:val="28574945"/>
     <w:multiLevelType w:val="hybridMultilevel"/>
     <w:tmpl w:val="772AE2AC"/>
@@ -5322,7 +5390,7 @@
       </w:rPr>
     </w:lvl>
   </w:abstractNum>
-  <w:abstractNum w:abstractNumId="6">
+  <w:abstractNum w:abstractNumId="6" w15:restartNumberingAfterBreak="0">
     <w:nsid w:val="2F9B185C"/>
     <w:multiLevelType w:val="hybridMultilevel"/>
     <w:tmpl w:val="8E7803CE"/>
@@ -5435,7 +5503,7 @@
       </w:rPr>
     </w:lvl>
   </w:abstractNum>
-  <w:abstractNum w:abstractNumId="7">
+  <w:abstractNum w:abstractNumId="7" w15:restartNumberingAfterBreak="0">
     <w:nsid w:val="32D726BA"/>
     <w:multiLevelType w:val="hybridMultilevel"/>
     <w:tmpl w:val="DCDC9644"/>
@@ -5548,7 +5616,7 @@
       </w:rPr>
     </w:lvl>
   </w:abstractNum>
-  <w:abstractNum w:abstractNumId="8">
+  <w:abstractNum w:abstractNumId="8" w15:restartNumberingAfterBreak="0">
     <w:nsid w:val="49B97882"/>
     <w:multiLevelType w:val="hybridMultilevel"/>
     <w:tmpl w:val="A776DA02"/>
@@ -5661,7 +5729,7 @@
       </w:rPr>
     </w:lvl>
   </w:abstractNum>
-  <w:abstractNum w:abstractNumId="9">
+  <w:abstractNum w:abstractNumId="9" w15:restartNumberingAfterBreak="0">
     <w:nsid w:val="4A5F749C"/>
     <w:multiLevelType w:val="hybridMultilevel"/>
     <w:tmpl w:val="A57AC95A"/>
@@ -5774,7 +5842,7 @@
       </w:rPr>
     </w:lvl>
   </w:abstractNum>
-  <w:abstractNum w:abstractNumId="10">
+  <w:abstractNum w:abstractNumId="10" w15:restartNumberingAfterBreak="0">
     <w:nsid w:val="4B9A2AA0"/>
     <w:multiLevelType w:val="hybridMultilevel"/>
     <w:tmpl w:val="D6C83BC6"/>
@@ -5887,7 +5955,7 @@
       </w:rPr>
     </w:lvl>
   </w:abstractNum>
-  <w:abstractNum w:abstractNumId="11">
+  <w:abstractNum w:abstractNumId="11" w15:restartNumberingAfterBreak="0">
     <w:nsid w:val="55A318FF"/>
     <w:multiLevelType w:val="hybridMultilevel"/>
     <w:tmpl w:val="53929CA4"/>
@@ -6000,7 +6068,7 @@
       </w:rPr>
     </w:lvl>
   </w:abstractNum>
-  <w:abstractNum w:abstractNumId="12">
+  <w:abstractNum w:abstractNumId="12" w15:restartNumberingAfterBreak="0">
     <w:nsid w:val="5C6D78CF"/>
     <w:multiLevelType w:val="hybridMultilevel"/>
     <w:tmpl w:val="F5DA7508"/>
@@ -6113,7 +6181,7 @@
       </w:rPr>
     </w:lvl>
   </w:abstractNum>
-  <w:abstractNum w:abstractNumId="13">
+  <w:abstractNum w:abstractNumId="13" w15:restartNumberingAfterBreak="0">
     <w:nsid w:val="69924C88"/>
     <w:multiLevelType w:val="hybridMultilevel"/>
     <w:tmpl w:val="74D8FED2"/>
@@ -6226,7 +6294,7 @@
       </w:rPr>
     </w:lvl>
   </w:abstractNum>
-  <w:abstractNum w:abstractNumId="14">
+  <w:abstractNum w:abstractNumId="14" w15:restartNumberingAfterBreak="0">
     <w:nsid w:val="6F8753C6"/>
     <w:multiLevelType w:val="hybridMultilevel"/>
     <w:tmpl w:val="2FD0CB24"/>
@@ -6339,7 +6407,7 @@
       </w:rPr>
     </w:lvl>
   </w:abstractNum>
-  <w:abstractNum w:abstractNumId="15">
+  <w:abstractNum w:abstractNumId="15" w15:restartNumberingAfterBreak="0">
     <w:nsid w:val="79992DFC"/>
     <w:multiLevelType w:val="hybridMultilevel"/>
     <w:tmpl w:val="A21C967C"/>
@@ -6452,7 +6520,7 @@
       </w:rPr>
     </w:lvl>
   </w:abstractNum>
-  <w:abstractNum w:abstractNumId="16">
+  <w:abstractNum w:abstractNumId="16" w15:restartNumberingAfterBreak="0">
     <w:nsid w:val="7D6028AD"/>
     <w:multiLevelType w:val="hybridMultilevel"/>
     <w:tmpl w:val="404C3424"/>
@@ -7504,7 +7572,7 @@
 </file>
 
 <file path=customXml/itemProps1.xml><?xml version="1.0" encoding="utf-8"?>
-<ds:datastoreItem xmlns:ds="http://schemas.openxmlformats.org/officeDocument/2006/customXml" ds:itemID="{94C95A74-660F-4A27-9BD4-67D52C387E8C}">
+<ds:datastoreItem xmlns:ds="http://schemas.openxmlformats.org/officeDocument/2006/customXml" ds:itemID="{FC59994F-3052-48C1-BA74-4AF41A4D7E67}">
   <ds:schemaRefs>
     <ds:schemaRef ds:uri="http://schemas.openxmlformats.org/officeDocument/2006/bibliography"/>
   </ds:schemaRefs>

</xml_diff>